<commit_message>
final commit added readme, commented notebook, and technical report
</commit_message>
<xml_diff>
--- a/ETL_TechReport.docx
+++ b/ETL_TechReport.docx
@@ -167,7 +167,7 @@
         <w:rPr>
           <w:rtl w:val="0"/>
         </w:rPr>
-        <w:t xml:space="preserve">After analyzing crime.csv data we excluded four columns using pandas : 'GEO_X', 'GEO_Y', 'GEO_LON', 'GEO_LAT' because the dataset already contained the incident address, district_id as well as the neighborhood name. </w:t>
+        <w:t xml:space="preserve">After analyzing crime.csv data we excluded five columns using pandas : 'GEO_X', 'GEO_Y', 'GEO_LON', 'GEO_LAT' because the dataset already contained the incident address, district_id as well as the neighborhood name. We additionally dropped ‘OFFENSE_TYPE_ID’ due to redundancy.</w:t>
       </w:r>
     </w:p>
     <w:p>
@@ -242,6 +242,48 @@
           <w:rtl w:val="0"/>
         </w:rPr>
         <w:t xml:space="preserve">crime_table, crime_place_table, crime_time_table and offense_codes. </w:t>
+      </w:r>
+    </w:p>
+    <w:p>
+      <w:pPr>
+        <w:rPr/>
+      </w:pPr>
+      <w:r>
+        <w:rPr>
+          <w:rtl w:val="0"/>
+        </w:rPr>
+      </w:r>
+    </w:p>
+    <w:p>
+      <w:pPr>
+        <w:rPr/>
+      </w:pPr>
+      <w:r>
+        <w:rPr>
+          <w:rtl w:val="0"/>
+        </w:rPr>
+        <w:t xml:space="preserve">Finally, to confirm that our data was correctly loaded into postgres, we queried our database and four tables. </w:t>
+      </w:r>
+    </w:p>
+    <w:p>
+      <w:pPr>
+        <w:rPr/>
+      </w:pPr>
+      <w:r>
+        <w:rPr>
+          <w:rtl w:val="0"/>
+        </w:rPr>
+      </w:r>
+    </w:p>
+    <w:p>
+      <w:pPr>
+        <w:rPr/>
+      </w:pPr>
+      <w:r>
+        <w:rPr>
+          <w:rtl w:val="0"/>
+        </w:rPr>
+        <w:t xml:space="preserve">As for choosing postgreSQL, apart from familiarity, postgres gives us many useful data types in addition to the most common ones. For example, in our crime_time_table we were able to use a TIMESTAMP datatype instead of having to separate our columns by date and time of day.</w:t>
       </w:r>
     </w:p>
     <w:sectPr>

</xml_diff>